<commit_message>
terminando quiz e css ranking
</commit_message>
<xml_diff>
--- a/TI/Documentação.docx
+++ b/TI/Documentação.docx
@@ -644,6 +644,7 @@
         <w:rPr>
           <w:b/>
           <w:bCs/>
+          <w:u w:val="single"/>
         </w:rPr>
       </w:pPr>
       <w:r>
@@ -681,6 +682,18 @@
           <w:numId w:val="1"/>
         </w:numPr>
       </w:pPr>
+    </w:p>
+    <w:p>
+      <w:pPr>
+        <w:pStyle w:val="PargrafodaLista"/>
+        <w:numPr>
+          <w:ilvl w:val="0"/>
+          <w:numId w:val="1"/>
+        </w:numPr>
+      </w:pPr>
+      <w:r>
+        <w:t>+</w:t>
+      </w:r>
       <w:r>
         <w:t>Necessário</w:t>
       </w:r>
@@ -2775,15 +2788,6 @@
 </file>
 
 <file path=customXml/item1.xml><?xml version="1.0" encoding="utf-8"?>
-<?mso-contentType ?>
-<FormTemplates xmlns="http://schemas.microsoft.com/sharepoint/v3/contenttype/forms">
-  <Display>DocumentLibraryForm</Display>
-  <Edit>DocumentLibraryForm</Edit>
-  <New>DocumentLibraryForm</New>
-</FormTemplates>
-</file>
-
-<file path=customXml/item2.xml><?xml version="1.0" encoding="utf-8"?>
 <ct:contentTypeSchema xmlns:ct="http://schemas.microsoft.com/office/2006/metadata/contentType" xmlns:ma="http://schemas.microsoft.com/office/2006/metadata/properties/metaAttributes" ct:_="" ma:_="" ma:contentTypeName="Document" ma:contentTypeID="0x010100678EE90E01C1554D81095FA0DFA567B7" ma:contentTypeVersion="11" ma:contentTypeDescription="Create a new document." ma:contentTypeScope="" ma:versionID="ce1d24463fcf92fe4675f3b430e4db5b">
   <xsd:schema xmlns:xsd="http://www.w3.org/2001/XMLSchema" xmlns:xs="http://www.w3.org/2001/XMLSchema" xmlns:p="http://schemas.microsoft.com/office/2006/metadata/properties" xmlns:ns3="3e7a52f9-5c66-44a9-86f3-38766607b952" targetNamespace="http://schemas.microsoft.com/office/2006/metadata/properties" ma:root="true" ma:fieldsID="004940b2d95b26855c5ebb6000e4dcea" ns3:_="">
     <xsd:import namespace="3e7a52f9-5c66-44a9-86f3-38766607b952"/>
@@ -2971,11 +2975,16 @@
 </ct:contentTypeSchema>
 </file>
 
-<file path=customXml/item3.xml><?xml version="1.0" encoding="utf-8"?>
-<b:Sources xmlns:b="http://schemas.openxmlformats.org/officeDocument/2006/bibliography" xmlns="http://schemas.openxmlformats.org/officeDocument/2006/bibliography" SelectedStyle="\APASixthEditionOfficeOnline.xsl" StyleName="APA" Version="6"/>
+<file path=customXml/item2.xml><?xml version="1.0" encoding="utf-8"?>
+<?mso-contentType ?>
+<FormTemplates xmlns="http://schemas.microsoft.com/sharepoint/v3/contenttype/forms">
+  <Display>DocumentLibraryForm</Display>
+  <Edit>DocumentLibraryForm</Edit>
+  <New>DocumentLibraryForm</New>
+</FormTemplates>
 </file>
 
-<file path=customXml/item4.xml><?xml version="1.0" encoding="utf-8"?>
+<file path=customXml/item3.xml><?xml version="1.0" encoding="utf-8"?>
 <p:properties xmlns:p="http://schemas.microsoft.com/office/2006/metadata/properties" xmlns:xsi="http://www.w3.org/2001/XMLSchema-instance" xmlns:pc="http://schemas.microsoft.com/office/infopath/2007/PartnerControls">
   <documentManagement>
     <_activity xmlns="3e7a52f9-5c66-44a9-86f3-38766607b952" xsi:nil="true"/>
@@ -2983,15 +2992,11 @@
 </p:properties>
 </file>
 
-<file path=customXml/itemProps1.xml><?xml version="1.0" encoding="utf-8"?>
-<ds:datastoreItem xmlns:ds="http://schemas.openxmlformats.org/officeDocument/2006/customXml" ds:itemID="{DE1480F0-81CC-4844-A3F9-5F5AB84753C2}">
-  <ds:schemaRefs>
-    <ds:schemaRef ds:uri="http://schemas.microsoft.com/sharepoint/v3/contenttype/forms"/>
-  </ds:schemaRefs>
-</ds:datastoreItem>
+<file path=customXml/item4.xml><?xml version="1.0" encoding="utf-8"?>
+<b:Sources xmlns:b="http://schemas.openxmlformats.org/officeDocument/2006/bibliography" xmlns="http://schemas.openxmlformats.org/officeDocument/2006/bibliography" SelectedStyle="\APASixthEditionOfficeOnline.xsl" StyleName="APA" Version="6"/>
 </file>
 
-<file path=customXml/itemProps2.xml><?xml version="1.0" encoding="utf-8"?>
+<file path=customXml/itemProps1.xml><?xml version="1.0" encoding="utf-8"?>
 <ds:datastoreItem xmlns:ds="http://schemas.openxmlformats.org/officeDocument/2006/customXml" ds:itemID="{AD57489D-E364-488B-BD32-F0A6250E36BB}">
   <ds:schemaRefs>
     <ds:schemaRef ds:uri="http://schemas.microsoft.com/office/2006/metadata/contentType"/>
@@ -3009,26 +3014,28 @@
 </ds:datastoreItem>
 </file>
 
+<file path=customXml/itemProps2.xml><?xml version="1.0" encoding="utf-8"?>
+<ds:datastoreItem xmlns:ds="http://schemas.openxmlformats.org/officeDocument/2006/customXml" ds:itemID="{DE1480F0-81CC-4844-A3F9-5F5AB84753C2}">
+  <ds:schemaRefs>
+    <ds:schemaRef ds:uri="http://schemas.microsoft.com/sharepoint/v3/contenttype/forms"/>
+  </ds:schemaRefs>
+</ds:datastoreItem>
+</file>
+
 <file path=customXml/itemProps3.xml><?xml version="1.0" encoding="utf-8"?>
+<ds:datastoreItem xmlns:ds="http://schemas.openxmlformats.org/officeDocument/2006/customXml" ds:itemID="{1D912761-6F63-4828-88B6-3DCBBFAC7DC8}">
+  <ds:schemaRefs>
+    <ds:schemaRef ds:uri="http://schemas.microsoft.com/office/2006/metadata/properties"/>
+    <ds:schemaRef ds:uri="http://schemas.microsoft.com/office/infopath/2007/PartnerControls"/>
+    <ds:schemaRef ds:uri="3e7a52f9-5c66-44a9-86f3-38766607b952"/>
+  </ds:schemaRefs>
+</ds:datastoreItem>
+</file>
+
+<file path=customXml/itemProps4.xml><?xml version="1.0" encoding="utf-8"?>
 <ds:datastoreItem xmlns:ds="http://schemas.openxmlformats.org/officeDocument/2006/customXml" ds:itemID="{59CB80CF-B729-4268-AA91-16D2A4CD9E97}">
   <ds:schemaRefs>
     <ds:schemaRef ds:uri="http://schemas.openxmlformats.org/officeDocument/2006/bibliography"/>
   </ds:schemaRefs>
 </ds:datastoreItem>
-</file>
-
-<file path=customXml/itemProps4.xml><?xml version="1.0" encoding="utf-8"?>
-<ds:datastoreItem xmlns:ds="http://schemas.openxmlformats.org/officeDocument/2006/customXml" ds:itemID="{1D912761-6F63-4828-88B6-3DCBBFAC7DC8}">
-  <ds:schemaRefs>
-    <ds:schemaRef ds:uri="http://www.w3.org/XML/1998/namespace"/>
-    <ds:schemaRef ds:uri="http://purl.org/dc/elements/1.1/"/>
-    <ds:schemaRef ds:uri="http://schemas.microsoft.com/office/2006/documentManagement/types"/>
-    <ds:schemaRef ds:uri="3e7a52f9-5c66-44a9-86f3-38766607b952"/>
-    <ds:schemaRef ds:uri="http://schemas.microsoft.com/office/infopath/2007/PartnerControls"/>
-    <ds:schemaRef ds:uri="http://schemas.microsoft.com/office/2006/metadata/properties"/>
-    <ds:schemaRef ds:uri="http://schemas.openxmlformats.org/package/2006/metadata/core-properties"/>
-    <ds:schemaRef ds:uri="http://purl.org/dc/dcmitype/"/>
-    <ds:schemaRef ds:uri="http://purl.org/dc/terms/"/>
-  </ds:schemaRefs>
-</ds:datastoreItem>
 </file>
</xml_diff>